<commit_message>
finished project blueprint draft
</commit_message>
<xml_diff>
--- a/Project Blueprint.docx
+++ b/Project Blueprint.docx
@@ -10,28 +10,13 @@
         </w:rPr>
       </w:pPr>
       <w:r>
-        <w:t>Project Specification for Group # ___ [put your assigned group number from Quercus here]</w:t>
-      </w:r>
-    </w:p>
-    <w:p/>
-    <w:p>
-      <w:pPr>
-        <w:rPr>
-          <w:b/>
-          <w:sz w:val="26"/>
-          <w:szCs w:val="26"/>
-          <w:shd w:val="clear" w:color="auto" w:fill="EFEFEF"/>
-        </w:rPr>
-      </w:pPr>
-      <w:r>
-        <w:rPr>
-          <w:rFonts w:ascii="Calibri" w:eastAsia="Calibri" w:hAnsi="Calibri" w:cs="Calibri"/>
-          <w:b/>
-          <w:sz w:val="30"/>
-          <w:szCs w:val="30"/>
-          <w:shd w:val="clear" w:color="auto" w:fill="EFEFEF"/>
-        </w:rPr>
-        <w:t>[see additional instructions on Quercus for filling in all parts of the blueprint]</w:t>
+        <w:t xml:space="preserve">Project Specification for Group # </w:t>
+      </w:r>
+      <w:r>
+        <w:t>220</w:t>
+      </w:r>
+      <w:r>
+        <w:t xml:space="preserve"> </w:t>
       </w:r>
     </w:p>
     <w:p>
@@ -41,14 +26,10 @@
       <w:bookmarkStart w:id="0" w:name="_r5t0d8pcf4yo"/>
       <w:bookmarkEnd w:id="0"/>
       <w:r>
-        <w:t xml:space="preserve">Team Name: </w:t>
-      </w:r>
-      <w:r>
-        <w:rPr>
-          <w:sz w:val="26"/>
-          <w:szCs w:val="26"/>
-        </w:rPr>
-        <w:t>[this can be a name or your project title, you can pick it later too]</w:t>
+        <w:t>Team Name</w:t>
+      </w:r>
+      <w:r>
+        <w:t>: BIEBB</w:t>
       </w:r>
       <w:r>
         <w:t xml:space="preserve"> </w:t>
@@ -63,22 +44,18 @@
       <w:r>
         <w:t>Domain:</w:t>
       </w:r>
-    </w:p>
-    <w:p>
-      <w:r>
-        <w:rPr>
-          <w:sz w:val="26"/>
-          <w:szCs w:val="26"/>
-        </w:rPr>
-        <w:t xml:space="preserve">[Establish what the domain is and what the broad purpose of your proposed software will be — this can be quite brief] </w:t>
-      </w:r>
-    </w:p>
-    <w:p>
-      <w:r>
-        <w:rPr>
-          <w:noProof/>
-        </w:rPr>
-      </w:r>
+      <w:r>
+        <w:t xml:space="preserve"> Personalized Meal Planner </w:t>
+      </w:r>
+      <w:r>
+        <w:rPr>
+          <w:sz w:val="26"/>
+          <w:szCs w:val="26"/>
+        </w:rPr>
+        <w:t xml:space="preserve"> </w:t>
+      </w:r>
+    </w:p>
+    <w:p>
       <w:r>
         <w:rPr>
           <w:noProof/>
@@ -92,72 +69,13 @@
       <w:pPr>
         <w:pStyle w:val="Heading2"/>
       </w:pPr>
-      <w:bookmarkStart w:id="2" w:name="_g0x5biavakp7" w:colFirst="0" w:colLast="0"/>
-      <w:bookmarkEnd w:id="2"/>
       <w:r>
         <w:t>Software Specification:</w:t>
       </w:r>
     </w:p>
     <w:p>
       <w:pPr>
-        <w:rPr>
-          <w:rFonts w:ascii="Calibri" w:eastAsia="Calibri" w:hAnsi="Calibri" w:cs="Calibri"/>
-          <w:sz w:val="26"/>
-          <w:szCs w:val="26"/>
-        </w:rPr>
-      </w:pPr>
-      <w:r>
-        <w:rPr>
-          <w:sz w:val="26"/>
-          <w:szCs w:val="26"/>
-        </w:rPr>
-        <w:t>[</w:t>
-      </w:r>
-      <w:r>
-        <w:rPr>
-          <w:rFonts w:ascii="Calibri" w:eastAsia="Calibri" w:hAnsi="Calibri" w:cs="Calibri"/>
-          <w:sz w:val="26"/>
-          <w:szCs w:val="26"/>
-        </w:rPr>
-        <w:t xml:space="preserve">In plain English, </w:t>
-      </w:r>
-      <w:r>
-        <w:rPr>
-          <w:rFonts w:ascii="Calibri" w:eastAsia="Calibri" w:hAnsi="Calibri" w:cs="Calibri"/>
-          <w:b/>
-          <w:sz w:val="26"/>
-          <w:szCs w:val="26"/>
-        </w:rPr>
-        <w:t>what</w:t>
-      </w:r>
-      <w:r>
-        <w:rPr>
-          <w:rFonts w:ascii="Calibri" w:eastAsia="Calibri" w:hAnsi="Calibri" w:cs="Calibri"/>
-          <w:sz w:val="26"/>
-          <w:szCs w:val="26"/>
-        </w:rPr>
-        <w:t xml:space="preserve"> should the program be able to do (not </w:t>
-      </w:r>
-      <w:r>
-        <w:rPr>
-          <w:rFonts w:ascii="Calibri" w:eastAsia="Calibri" w:hAnsi="Calibri" w:cs="Calibri"/>
-          <w:b/>
-          <w:sz w:val="26"/>
-          <w:szCs w:val="26"/>
-        </w:rPr>
-        <w:t xml:space="preserve">how </w:t>
-      </w:r>
-      <w:r>
-        <w:rPr>
-          <w:rFonts w:ascii="Calibri" w:eastAsia="Calibri" w:hAnsi="Calibri" w:cs="Calibri"/>
-          <w:sz w:val="26"/>
-          <w:szCs w:val="26"/>
-        </w:rPr>
-        <w:t>should it do it)]</w:t>
-      </w:r>
-    </w:p>
-    <w:p>
-      <w:pPr>
+        <w:jc w:val="both"/>
         <w:rPr>
           <w:rFonts w:ascii="Calibri" w:eastAsia="Calibri" w:hAnsi="Calibri" w:cs="Calibri"/>
           <w:color w:val="2F5496"/>
@@ -167,11 +85,45 @@
       </w:pPr>
       <w:r>
         <w:rPr>
-          <w:rFonts w:ascii="Calibri" w:eastAsia="Calibri" w:hAnsi="Calibri" w:cs="Calibri"/>
-          <w:sz w:val="26"/>
-          <w:szCs w:val="26"/>
-        </w:rPr>
-        <w:t>[think in terms of nouns and verbs, which will map onto variables and methods in the program]</w:t>
+          <w:sz w:val="26"/>
+          <w:szCs w:val="26"/>
+        </w:rPr>
+        <w:t>The user should be able to create their own recipes, retrieve existing online recipes,</w:t>
+      </w:r>
+      <w:r>
+        <w:rPr>
+          <w:sz w:val="26"/>
+          <w:szCs w:val="26"/>
+        </w:rPr>
+        <w:t xml:space="preserve"> save interesting recipes, and </w:t>
+      </w:r>
+      <w:r>
+        <w:rPr>
+          <w:sz w:val="26"/>
+          <w:szCs w:val="26"/>
+        </w:rPr>
+        <w:t>export/download recipes</w:t>
+      </w:r>
+      <w:r>
+        <w:rPr>
+          <w:sz w:val="26"/>
+          <w:szCs w:val="26"/>
+        </w:rPr>
+        <w:t xml:space="preserve">. In addition, the </w:t>
+      </w:r>
+      <w:r>
+        <w:rPr>
+          <w:sz w:val="26"/>
+          <w:szCs w:val="26"/>
+        </w:rPr>
+        <w:t>app</w:t>
+      </w:r>
+      <w:r>
+        <w:rPr>
+          <w:sz w:val="26"/>
+          <w:szCs w:val="26"/>
+        </w:rPr>
+        <w:t xml:space="preserve"> should make recipe recommendations based on the user’s preferences and intolerances as well as nutritional information. Finally, the program should offer detailed analyses of recipes based on factors that the user is interested in.</w:t>
       </w:r>
     </w:p>
     <w:p/>
@@ -184,79 +136,67 @@
           <w:szCs w:val="26"/>
         </w:rPr>
       </w:pPr>
-      <w:bookmarkStart w:id="3" w:name="_94u5d6ihhn8m" w:colFirst="0" w:colLast="0"/>
-      <w:bookmarkEnd w:id="3"/>
+      <w:bookmarkStart w:id="2" w:name="_94u5d6ihhn8m" w:colFirst="0" w:colLast="0"/>
+      <w:bookmarkEnd w:id="2"/>
       <w:r>
         <w:t xml:space="preserve">User Stories: </w:t>
       </w:r>
     </w:p>
     <w:p>
       <w:pPr>
-        <w:rPr>
-          <w:rFonts w:ascii="Calibri" w:eastAsia="Calibri" w:hAnsi="Calibri" w:cs="Calibri"/>
-          <w:sz w:val="20"/>
-          <w:szCs w:val="20"/>
-        </w:rPr>
-      </w:pPr>
-      <w:r>
-        <w:rPr>
-          <w:rFonts w:ascii="Calibri" w:eastAsia="Calibri" w:hAnsi="Calibri" w:cs="Calibri"/>
-          <w:sz w:val="26"/>
-          <w:szCs w:val="26"/>
-        </w:rPr>
-        <w:t>[statements of interactions between the user and the system]</w:t>
-      </w:r>
-    </w:p>
-    <w:p>
-      <w:pPr>
-        <w:rPr>
-          <w:rFonts w:ascii="Calibri" w:eastAsia="Calibri" w:hAnsi="Calibri" w:cs="Calibri"/>
-          <w:sz w:val="26"/>
-          <w:szCs w:val="26"/>
-        </w:rPr>
-      </w:pPr>
-      <w:r>
-        <w:rPr>
-          <w:rFonts w:ascii="Calibri" w:eastAsia="Calibri" w:hAnsi="Calibri" w:cs="Calibri"/>
-          <w:sz w:val="26"/>
-          <w:szCs w:val="26"/>
-        </w:rPr>
-        <w:t>[see additional instructions on Quercus]</w:t>
-      </w:r>
-    </w:p>
-    <w:p>
-      <w:pPr>
-        <w:rPr>
-          <w:rFonts w:ascii="Calibri" w:eastAsia="Calibri" w:hAnsi="Calibri" w:cs="Calibri"/>
-          <w:sz w:val="26"/>
-          <w:szCs w:val="26"/>
-        </w:rPr>
-      </w:pPr>
-      <w:r>
-        <w:rPr>
-          <w:rFonts w:ascii="Calibri" w:eastAsia="Calibri" w:hAnsi="Calibri" w:cs="Calibri"/>
-          <w:sz w:val="26"/>
-          <w:szCs w:val="26"/>
-        </w:rPr>
-        <w:t>[aim for at least one user story per group member</w:t>
-      </w:r>
-      <w:r>
-        <w:rPr>
-          <w:rFonts w:ascii="Calibri" w:eastAsia="Calibri" w:hAnsi="Calibri" w:cs="Calibri"/>
-          <w:sz w:val="26"/>
-          <w:szCs w:val="26"/>
-        </w:rPr>
-        <w:t xml:space="preserve"> + 1 extra</w:t>
-      </w:r>
-      <w:r>
-        <w:rPr>
-          <w:rFonts w:ascii="Calibri" w:eastAsia="Calibri" w:hAnsi="Calibri" w:cs="Calibri"/>
-          <w:sz w:val="26"/>
-          <w:szCs w:val="26"/>
-        </w:rPr>
-        <w:t xml:space="preserve">; in the table below, </w:t>
-      </w:r>
-      <w:r>
+        <w:pStyle w:val="ListParagraph"/>
+        <w:numPr>
+          <w:ilvl w:val="0"/>
+          <w:numId w:val="8"/>
+        </w:numPr>
+        <w:jc w:val="both"/>
+        <w:rPr>
+          <w:rFonts w:ascii="Calibri" w:eastAsia="Calibri" w:hAnsi="Calibri" w:cs="Calibri"/>
+          <w:sz w:val="26"/>
+          <w:szCs w:val="26"/>
+        </w:rPr>
+      </w:pPr>
+      <w:r>
+        <w:rPr>
+          <w:rFonts w:ascii="Calibri" w:eastAsia="Calibri" w:hAnsi="Calibri" w:cs="Calibri"/>
+          <w:sz w:val="26"/>
+          <w:szCs w:val="26"/>
+        </w:rPr>
+        <w:t xml:space="preserve">Ariana </w:t>
+      </w:r>
+      <w:r>
+        <w:rPr>
+          <w:rFonts w:ascii="Calibri" w:eastAsia="Calibri" w:hAnsi="Calibri" w:cs="Calibri"/>
+          <w:sz w:val="26"/>
+          <w:szCs w:val="26"/>
+        </w:rPr>
+        <w:t xml:space="preserve">wants to create her own recipes. She runs the program, clicks </w:t>
+      </w:r>
+      <w:r>
+        <w:rPr>
+          <w:rFonts w:ascii="Calibri" w:eastAsia="Calibri" w:hAnsi="Calibri" w:cs="Calibri"/>
+          <w:sz w:val="26"/>
+          <w:szCs w:val="26"/>
+        </w:rPr>
+        <w:t xml:space="preserve">on </w:t>
+      </w:r>
+      <w:r>
+        <w:rPr>
+          <w:rFonts w:ascii="Calibri" w:eastAsia="Calibri" w:hAnsi="Calibri" w:cs="Calibri"/>
+          <w:sz w:val="26"/>
+          <w:szCs w:val="26"/>
+        </w:rPr>
+        <w:t>the “Create Recipe” button, and is prompted with a blank recipe for her to fill out.</w:t>
+      </w:r>
+    </w:p>
+    <w:p>
+      <w:pPr>
+        <w:pStyle w:val="ListParagraph"/>
+        <w:numPr>
+          <w:ilvl w:val="0"/>
+          <w:numId w:val="8"/>
+        </w:numPr>
+        <w:jc w:val="both"/>
         <w:rPr>
           <w:rFonts w:ascii="Calibri" w:eastAsia="Calibri" w:hAnsi="Calibri" w:cs="Calibri"/>
           <w:b/>
@@ -264,8 +204,7 @@
           <w:sz w:val="26"/>
           <w:szCs w:val="26"/>
         </w:rPr>
-        <w:t>each group member must be assigned to one user story</w:t>
-      </w:r>
+      </w:pPr>
       <w:r>
         <w:rPr>
           <w:rFonts w:ascii="Calibri" w:eastAsia="Calibri" w:hAnsi="Calibri" w:cs="Calibri"/>
@@ -274,54 +213,594 @@
           <w:sz w:val="26"/>
           <w:szCs w:val="26"/>
         </w:rPr>
-        <w:t xml:space="preserve"> + mark one user story as being a team user story</w:t>
-      </w:r>
-      <w:r>
-        <w:rPr>
-          <w:rFonts w:ascii="Calibri" w:eastAsia="Calibri" w:hAnsi="Calibri" w:cs="Calibri"/>
-          <w:sz w:val="26"/>
-          <w:szCs w:val="26"/>
-        </w:rPr>
-        <w:t xml:space="preserve"> — this one should be the one that is most central to the basic functionality of your system. That is, the one you </w:t>
-      </w:r>
-      <w:r>
-        <w:rPr>
-          <w:rFonts w:ascii="Calibri" w:eastAsia="Calibri" w:hAnsi="Calibri" w:cs="Calibri"/>
-          <w:sz w:val="26"/>
-          <w:szCs w:val="26"/>
-        </w:rPr>
-        <w:t>would probably want to implement first.</w:t>
-      </w:r>
-      <w:r>
-        <w:rPr>
-          <w:rFonts w:ascii="Calibri" w:eastAsia="Calibri" w:hAnsi="Calibri" w:cs="Calibri"/>
-          <w:sz w:val="26"/>
-          <w:szCs w:val="26"/>
-        </w:rPr>
-        <w:t>]</w:t>
-      </w:r>
-    </w:p>
-    <w:p>
-      <w:pPr>
-        <w:rPr>
-          <w:rFonts w:ascii="Calibri" w:eastAsia="Calibri" w:hAnsi="Calibri" w:cs="Calibri"/>
-          <w:sz w:val="26"/>
-          <w:szCs w:val="26"/>
-        </w:rPr>
-      </w:pPr>
-    </w:p>
-    <w:p>
-      <w:pPr>
+        <w:t>Ariana wants to view existing online recipes. She runs the program, clicks</w:t>
+      </w:r>
+      <w:r>
+        <w:rPr>
+          <w:rFonts w:ascii="Calibri" w:eastAsia="Calibri" w:hAnsi="Calibri" w:cs="Calibri"/>
+          <w:b/>
+          <w:bCs/>
+          <w:sz w:val="26"/>
+          <w:szCs w:val="26"/>
+        </w:rPr>
+        <w:t xml:space="preserve"> on</w:t>
+      </w:r>
+      <w:r>
+        <w:rPr>
+          <w:rFonts w:ascii="Calibri" w:eastAsia="Calibri" w:hAnsi="Calibri" w:cs="Calibri"/>
+          <w:b/>
+          <w:bCs/>
+          <w:sz w:val="26"/>
+          <w:szCs w:val="26"/>
+        </w:rPr>
+        <w:t xml:space="preserve"> the “Browse Recipes” button, and is given the choice to apply search filters. She is then given a list of recipes that best suit her needs.</w:t>
+      </w:r>
+    </w:p>
+    <w:p>
+      <w:pPr>
+        <w:pStyle w:val="ListParagraph"/>
+        <w:numPr>
+          <w:ilvl w:val="0"/>
+          <w:numId w:val="8"/>
+        </w:numPr>
+        <w:jc w:val="both"/>
+        <w:rPr>
+          <w:rFonts w:ascii="Calibri" w:eastAsia="Calibri" w:hAnsi="Calibri" w:cs="Calibri"/>
+          <w:sz w:val="26"/>
+          <w:szCs w:val="26"/>
+        </w:rPr>
+      </w:pPr>
+      <w:r>
+        <w:rPr>
+          <w:rFonts w:ascii="Calibri" w:eastAsia="Calibri" w:hAnsi="Calibri" w:cs="Calibri"/>
+          <w:sz w:val="26"/>
+          <w:szCs w:val="26"/>
+        </w:rPr>
+        <w:t xml:space="preserve">Having created or found interesting recipes, Ariana wants to save them. She runs the program, clicks </w:t>
+      </w:r>
+      <w:r>
+        <w:rPr>
+          <w:rFonts w:ascii="Calibri" w:eastAsia="Calibri" w:hAnsi="Calibri" w:cs="Calibri"/>
+          <w:sz w:val="26"/>
+          <w:szCs w:val="26"/>
+        </w:rPr>
+        <w:t xml:space="preserve">on </w:t>
+      </w:r>
+      <w:r>
+        <w:rPr>
+          <w:rFonts w:ascii="Calibri" w:eastAsia="Calibri" w:hAnsi="Calibri" w:cs="Calibri"/>
+          <w:sz w:val="26"/>
+          <w:szCs w:val="26"/>
+        </w:rPr>
+        <w:t>the “Save Recipe” button, and that selected recipe is saved in a database. The next time she runs the program, she will be able to view it.</w:t>
+      </w:r>
+    </w:p>
+    <w:p>
+      <w:pPr>
+        <w:pStyle w:val="ListParagraph"/>
+        <w:numPr>
+          <w:ilvl w:val="0"/>
+          <w:numId w:val="8"/>
+        </w:numPr>
+        <w:jc w:val="both"/>
+        <w:rPr>
+          <w:rFonts w:ascii="Calibri" w:eastAsia="Calibri" w:hAnsi="Calibri" w:cs="Calibri"/>
+          <w:sz w:val="26"/>
+          <w:szCs w:val="26"/>
+        </w:rPr>
+      </w:pPr>
+      <w:r>
+        <w:rPr>
+          <w:rFonts w:ascii="Calibri" w:eastAsia="Calibri" w:hAnsi="Calibri" w:cs="Calibri"/>
+          <w:sz w:val="26"/>
+          <w:szCs w:val="26"/>
+        </w:rPr>
+        <w:t>Ariana wants to view her saved recipes. She runs the program, clicks on the “Saved Recipes” button, and is given the list of recipes she has previously saved.</w:t>
+      </w:r>
+    </w:p>
+    <w:p>
+      <w:pPr>
+        <w:pStyle w:val="ListParagraph"/>
+        <w:numPr>
+          <w:ilvl w:val="0"/>
+          <w:numId w:val="8"/>
+        </w:numPr>
+        <w:jc w:val="both"/>
+        <w:rPr>
+          <w:rFonts w:ascii="Calibri" w:eastAsia="Calibri" w:hAnsi="Calibri" w:cs="Calibri"/>
+          <w:sz w:val="26"/>
+          <w:szCs w:val="26"/>
+        </w:rPr>
+      </w:pPr>
+      <w:r>
+        <w:rPr>
+          <w:rFonts w:ascii="Calibri" w:eastAsia="Calibri" w:hAnsi="Calibri" w:cs="Calibri"/>
+          <w:sz w:val="26"/>
+          <w:szCs w:val="26"/>
+        </w:rPr>
+        <w:t>Ariana wants to export a recipe. She runs the program, clicks on the “Export Recipe” button, and is given a PDF version of the recipe for her to download.</w:t>
+      </w:r>
+    </w:p>
+    <w:p>
+      <w:pPr>
+        <w:pStyle w:val="ListParagraph"/>
+        <w:numPr>
+          <w:ilvl w:val="0"/>
+          <w:numId w:val="8"/>
+        </w:numPr>
+        <w:jc w:val="both"/>
+        <w:rPr>
+          <w:rFonts w:ascii="Calibri" w:eastAsia="Calibri" w:hAnsi="Calibri" w:cs="Calibri"/>
+          <w:sz w:val="26"/>
+          <w:szCs w:val="26"/>
+        </w:rPr>
+      </w:pPr>
+      <w:r>
+        <w:rPr>
+          <w:rFonts w:ascii="Calibri" w:eastAsia="Calibri" w:hAnsi="Calibri" w:cs="Calibri"/>
+          <w:sz w:val="26"/>
+          <w:szCs w:val="26"/>
+        </w:rPr>
+        <w:t xml:space="preserve">Ariana does not know what to eat and wants to see what the app recommends. She runs the program, clicks on the “View Recommendations” button, </w:t>
+      </w:r>
+      <w:r>
+        <w:rPr>
+          <w:rFonts w:ascii="Calibri" w:eastAsia="Calibri" w:hAnsi="Calibri" w:cs="Calibri"/>
+          <w:sz w:val="26"/>
+          <w:szCs w:val="26"/>
+        </w:rPr>
+        <w:t xml:space="preserve">and is </w:t>
+      </w:r>
+      <w:r>
+        <w:rPr>
+          <w:rFonts w:ascii="Calibri" w:eastAsia="Calibri" w:hAnsi="Calibri" w:cs="Calibri"/>
+          <w:sz w:val="26"/>
+          <w:szCs w:val="26"/>
+        </w:rPr>
+        <w:t>prompted to apply recipe</w:t>
+      </w:r>
+      <w:r>
+        <w:rPr>
+          <w:rFonts w:ascii="Calibri" w:eastAsia="Calibri" w:hAnsi="Calibri" w:cs="Calibri"/>
+          <w:sz w:val="26"/>
+          <w:szCs w:val="26"/>
+        </w:rPr>
+        <w:t xml:space="preserve"> filters. She is then given a list of recipes that best suit her needs.</w:t>
+      </w:r>
+    </w:p>
+    <w:p>
+      <w:pPr>
+        <w:pStyle w:val="ListParagraph"/>
+        <w:numPr>
+          <w:ilvl w:val="0"/>
+          <w:numId w:val="8"/>
+        </w:numPr>
+        <w:jc w:val="both"/>
+        <w:rPr>
+          <w:rFonts w:ascii="Calibri" w:eastAsia="Calibri" w:hAnsi="Calibri" w:cs="Calibri"/>
+          <w:sz w:val="26"/>
+          <w:szCs w:val="26"/>
+        </w:rPr>
+      </w:pPr>
+      <w:r>
+        <w:rPr>
+          <w:rFonts w:ascii="Calibri" w:eastAsia="Calibri" w:hAnsi="Calibri" w:cs="Calibri"/>
+          <w:sz w:val="26"/>
+          <w:szCs w:val="26"/>
+        </w:rPr>
+        <w:lastRenderedPageBreak/>
+        <w:t xml:space="preserve">Ariana wants to </w:t>
+      </w:r>
+      <w:r>
+        <w:rPr>
+          <w:rFonts w:ascii="Calibri" w:eastAsia="Calibri" w:hAnsi="Calibri" w:cs="Calibri"/>
+          <w:sz w:val="26"/>
+          <w:szCs w:val="26"/>
+        </w:rPr>
+        <w:t>get full information about a recipe. She runs the program, chooses one recipe among her saved recipes, and clicks on it. The program will then display all the relevant information about that recipe (as well as a short list of similar recipes).</w:t>
+      </w:r>
+    </w:p>
+    <w:p>
+      <w:pPr>
+        <w:pStyle w:val="ListParagraph"/>
+        <w:numPr>
+          <w:ilvl w:val="0"/>
+          <w:numId w:val="8"/>
+        </w:numPr>
+        <w:jc w:val="both"/>
+        <w:rPr>
+          <w:rFonts w:ascii="Calibri" w:eastAsia="Calibri" w:hAnsi="Calibri" w:cs="Calibri"/>
+          <w:i/>
+          <w:iCs/>
+          <w:sz w:val="26"/>
+          <w:szCs w:val="26"/>
+        </w:rPr>
+      </w:pPr>
+      <w:r>
+        <w:rPr>
+          <w:rFonts w:ascii="Calibri" w:eastAsia="Calibri" w:hAnsi="Calibri" w:cs="Calibri"/>
+          <w:i/>
+          <w:iCs/>
+          <w:sz w:val="26"/>
+          <w:szCs w:val="26"/>
+        </w:rPr>
+        <w:t xml:space="preserve">(Optional) </w:t>
+      </w:r>
+      <w:r>
+        <w:rPr>
+          <w:rFonts w:ascii="Calibri" w:eastAsia="Calibri" w:hAnsi="Calibri" w:cs="Calibri"/>
+          <w:i/>
+          <w:iCs/>
+          <w:sz w:val="26"/>
+          <w:szCs w:val="26"/>
+        </w:rPr>
+        <w:t>Ariana wants to create a personalized meal plan. She runs the program, clicks on the “Generate Meal Plan” button, and is given a meal plan either for one day or for e</w:t>
+      </w:r>
+      <w:r>
+        <w:rPr>
+          <w:rFonts w:ascii="Calibri" w:eastAsia="Calibri" w:hAnsi="Calibri" w:cs="Calibri"/>
+          <w:i/>
+          <w:iCs/>
+          <w:sz w:val="26"/>
+          <w:szCs w:val="26"/>
+        </w:rPr>
+        <w:t>very</w:t>
+      </w:r>
+      <w:r>
+        <w:rPr>
+          <w:rFonts w:ascii="Calibri" w:eastAsia="Calibri" w:hAnsi="Calibri" w:cs="Calibri"/>
+          <w:i/>
+          <w:iCs/>
+          <w:sz w:val="26"/>
+          <w:szCs w:val="26"/>
+        </w:rPr>
+        <w:t xml:space="preserve"> day of the week.</w:t>
+      </w:r>
+    </w:p>
+    <w:p>
+      <w:pPr>
+        <w:pStyle w:val="ListParagraph"/>
+        <w:numPr>
+          <w:ilvl w:val="0"/>
+          <w:numId w:val="8"/>
+        </w:numPr>
+        <w:jc w:val="both"/>
+        <w:rPr>
+          <w:rFonts w:ascii="Calibri" w:eastAsia="Calibri" w:hAnsi="Calibri" w:cs="Calibri"/>
+          <w:i/>
+          <w:iCs/>
+          <w:sz w:val="26"/>
+          <w:szCs w:val="26"/>
+        </w:rPr>
+      </w:pPr>
+      <w:r>
+        <w:rPr>
+          <w:rFonts w:ascii="Calibri" w:eastAsia="Calibri" w:hAnsi="Calibri" w:cs="Calibri"/>
+          <w:i/>
+          <w:iCs/>
+          <w:sz w:val="26"/>
+          <w:szCs w:val="26"/>
+        </w:rPr>
+        <w:t xml:space="preserve">(Optional) </w:t>
+      </w:r>
+      <w:r>
+        <w:rPr>
+          <w:rFonts w:ascii="Calibri" w:eastAsia="Calibri" w:hAnsi="Calibri" w:cs="Calibri"/>
+          <w:i/>
+          <w:iCs/>
+          <w:sz w:val="26"/>
+          <w:szCs w:val="26"/>
+        </w:rPr>
+        <w:t xml:space="preserve">Ariana wants to save her meal plan. She runs the program, clicks on the “Export Meal Plan” button, and </w:t>
+      </w:r>
+      <w:r>
+        <w:rPr>
+          <w:rFonts w:ascii="Calibri" w:eastAsia="Calibri" w:hAnsi="Calibri" w:cs="Calibri"/>
+          <w:i/>
+          <w:iCs/>
+          <w:sz w:val="26"/>
+          <w:szCs w:val="26"/>
+        </w:rPr>
+        <w:t xml:space="preserve">is given a PDF version of the </w:t>
+      </w:r>
+      <w:r>
+        <w:rPr>
+          <w:rFonts w:ascii="Calibri" w:eastAsia="Calibri" w:hAnsi="Calibri" w:cs="Calibri"/>
+          <w:i/>
+          <w:iCs/>
+          <w:sz w:val="26"/>
+          <w:szCs w:val="26"/>
+        </w:rPr>
+        <w:t>meal plan</w:t>
+      </w:r>
+      <w:r>
+        <w:rPr>
+          <w:rFonts w:ascii="Calibri" w:eastAsia="Calibri" w:hAnsi="Calibri" w:cs="Calibri"/>
+          <w:i/>
+          <w:iCs/>
+          <w:sz w:val="26"/>
+          <w:szCs w:val="26"/>
+        </w:rPr>
+        <w:t xml:space="preserve"> for her to download.</w:t>
+      </w:r>
+    </w:p>
+    <w:p>
+      <w:pPr>
+        <w:rPr>
+          <w:rFonts w:ascii="Calibri" w:eastAsia="Calibri" w:hAnsi="Calibri" w:cs="Calibri"/>
+          <w:sz w:val="26"/>
+          <w:szCs w:val="26"/>
+        </w:rPr>
+      </w:pPr>
+    </w:p>
+    <w:tbl>
+      <w:tblPr>
+        <w:tblStyle w:val="TableGrid"/>
+        <w:tblW w:w="0" w:type="auto"/>
+        <w:tblLook w:val="04A0" w:firstRow="1" w:lastRow="0" w:firstColumn="1" w:lastColumn="0" w:noHBand="0" w:noVBand="1"/>
+      </w:tblPr>
+      <w:tblGrid>
+        <w:gridCol w:w="1555"/>
+        <w:gridCol w:w="1948"/>
+        <w:gridCol w:w="1949"/>
+        <w:gridCol w:w="1949"/>
+        <w:gridCol w:w="1949"/>
+      </w:tblGrid>
+      <w:tr>
+        <w:tc>
+          <w:tcPr>
+            <w:tcW w:w="1555" w:type="dxa"/>
+          </w:tcPr>
+          <w:p>
+            <w:pPr>
+              <w:jc w:val="center"/>
+              <w:rPr>
+                <w:rFonts w:ascii="Calibri" w:eastAsia="Calibri" w:hAnsi="Calibri" w:cs="Calibri"/>
+                <w:sz w:val="26"/>
+                <w:szCs w:val="26"/>
+              </w:rPr>
+            </w:pPr>
+            <w:r>
+              <w:rPr>
+                <w:rFonts w:ascii="Calibri" w:eastAsia="Calibri" w:hAnsi="Calibri" w:cs="Calibri"/>
+                <w:sz w:val="26"/>
+                <w:szCs w:val="26"/>
+              </w:rPr>
+              <w:t>Team Story</w:t>
+            </w:r>
+          </w:p>
+        </w:tc>
+        <w:tc>
+          <w:tcPr>
+            <w:tcW w:w="1948" w:type="dxa"/>
+          </w:tcPr>
+          <w:p>
+            <w:pPr>
+              <w:jc w:val="center"/>
+              <w:rPr>
+                <w:rFonts w:ascii="Calibri" w:eastAsia="Calibri" w:hAnsi="Calibri" w:cs="Calibri"/>
+                <w:sz w:val="26"/>
+                <w:szCs w:val="26"/>
+              </w:rPr>
+            </w:pPr>
+            <w:r>
+              <w:rPr>
+                <w:rFonts w:ascii="Calibri" w:eastAsia="Calibri" w:hAnsi="Calibri" w:cs="Calibri"/>
+                <w:sz w:val="26"/>
+                <w:szCs w:val="26"/>
+              </w:rPr>
+              <w:t>Maria’s Story</w:t>
+            </w:r>
+          </w:p>
+        </w:tc>
+        <w:tc>
+          <w:tcPr>
+            <w:tcW w:w="1949" w:type="dxa"/>
+          </w:tcPr>
+          <w:p>
+            <w:pPr>
+              <w:jc w:val="center"/>
+              <w:rPr>
+                <w:rFonts w:ascii="Calibri" w:eastAsia="Calibri" w:hAnsi="Calibri" w:cs="Calibri"/>
+                <w:sz w:val="26"/>
+                <w:szCs w:val="26"/>
+              </w:rPr>
+            </w:pPr>
+            <w:r>
+              <w:rPr>
+                <w:rFonts w:ascii="Calibri" w:eastAsia="Calibri" w:hAnsi="Calibri" w:cs="Calibri"/>
+                <w:sz w:val="26"/>
+                <w:szCs w:val="26"/>
+              </w:rPr>
+              <w:t>Chloe’s Story</w:t>
+            </w:r>
+          </w:p>
+        </w:tc>
+        <w:tc>
+          <w:tcPr>
+            <w:tcW w:w="1949" w:type="dxa"/>
+          </w:tcPr>
+          <w:p>
+            <w:pPr>
+              <w:jc w:val="center"/>
+              <w:rPr>
+                <w:rFonts w:ascii="Calibri" w:eastAsia="Calibri" w:hAnsi="Calibri" w:cs="Calibri"/>
+                <w:sz w:val="26"/>
+                <w:szCs w:val="26"/>
+              </w:rPr>
+            </w:pPr>
+            <w:r>
+              <w:rPr>
+                <w:rFonts w:ascii="Calibri" w:eastAsia="Calibri" w:hAnsi="Calibri" w:cs="Calibri"/>
+                <w:sz w:val="26"/>
+                <w:szCs w:val="26"/>
+              </w:rPr>
+              <w:t>Michelle’s Story</w:t>
+            </w:r>
+          </w:p>
+        </w:tc>
+        <w:tc>
+          <w:tcPr>
+            <w:tcW w:w="1949" w:type="dxa"/>
+          </w:tcPr>
+          <w:p>
+            <w:pPr>
+              <w:jc w:val="center"/>
+              <w:rPr>
+                <w:rFonts w:ascii="Calibri" w:eastAsia="Calibri" w:hAnsi="Calibri" w:cs="Calibri"/>
+                <w:sz w:val="26"/>
+                <w:szCs w:val="26"/>
+              </w:rPr>
+            </w:pPr>
+            <w:r>
+              <w:rPr>
+                <w:rFonts w:ascii="Calibri" w:eastAsia="Calibri" w:hAnsi="Calibri" w:cs="Calibri"/>
+                <w:sz w:val="26"/>
+                <w:szCs w:val="26"/>
+              </w:rPr>
+              <w:t>Henry’s Story</w:t>
+            </w:r>
+          </w:p>
+        </w:tc>
+      </w:tr>
+      <w:tr>
+        <w:tc>
+          <w:tcPr>
+            <w:tcW w:w="1555" w:type="dxa"/>
+          </w:tcPr>
+          <w:p>
+            <w:pPr>
+              <w:jc w:val="center"/>
+              <w:rPr>
+                <w:rFonts w:ascii="Calibri" w:eastAsia="Calibri" w:hAnsi="Calibri" w:cs="Calibri"/>
+                <w:sz w:val="26"/>
+                <w:szCs w:val="26"/>
+              </w:rPr>
+            </w:pPr>
+            <w:r>
+              <w:rPr>
+                <w:rFonts w:ascii="Calibri" w:eastAsia="Calibri" w:hAnsi="Calibri" w:cs="Calibri"/>
+                <w:sz w:val="26"/>
+                <w:szCs w:val="26"/>
+              </w:rPr>
+              <w:t>2</w:t>
+            </w:r>
+          </w:p>
+        </w:tc>
+        <w:tc>
+          <w:tcPr>
+            <w:tcW w:w="1948" w:type="dxa"/>
+          </w:tcPr>
+          <w:p>
+            <w:pPr>
+              <w:jc w:val="center"/>
+              <w:rPr>
+                <w:rFonts w:ascii="Calibri" w:eastAsia="Calibri" w:hAnsi="Calibri" w:cs="Calibri"/>
+                <w:sz w:val="26"/>
+                <w:szCs w:val="26"/>
+              </w:rPr>
+            </w:pPr>
+            <w:r>
+              <w:rPr>
+                <w:rFonts w:ascii="Calibri" w:eastAsia="Calibri" w:hAnsi="Calibri" w:cs="Calibri"/>
+                <w:sz w:val="26"/>
+                <w:szCs w:val="26"/>
+              </w:rPr>
+              <w:t>6</w:t>
+            </w:r>
+          </w:p>
+        </w:tc>
+        <w:tc>
+          <w:tcPr>
+            <w:tcW w:w="1949" w:type="dxa"/>
+          </w:tcPr>
+          <w:p>
+            <w:pPr>
+              <w:jc w:val="center"/>
+              <w:rPr>
+                <w:rFonts w:ascii="Calibri" w:eastAsia="Calibri" w:hAnsi="Calibri" w:cs="Calibri"/>
+                <w:sz w:val="26"/>
+                <w:szCs w:val="26"/>
+              </w:rPr>
+            </w:pPr>
+            <w:r>
+              <w:rPr>
+                <w:rFonts w:ascii="Calibri" w:eastAsia="Calibri" w:hAnsi="Calibri" w:cs="Calibri"/>
+                <w:sz w:val="26"/>
+                <w:szCs w:val="26"/>
+              </w:rPr>
+              <w:t>5 &amp; 7</w:t>
+            </w:r>
+          </w:p>
+        </w:tc>
+        <w:tc>
+          <w:tcPr>
+            <w:tcW w:w="1949" w:type="dxa"/>
+          </w:tcPr>
+          <w:p>
+            <w:pPr>
+              <w:jc w:val="center"/>
+              <w:rPr>
+                <w:rFonts w:ascii="Calibri" w:eastAsia="Calibri" w:hAnsi="Calibri" w:cs="Calibri"/>
+                <w:sz w:val="26"/>
+                <w:szCs w:val="26"/>
+              </w:rPr>
+            </w:pPr>
+            <w:r>
+              <w:rPr>
+                <w:rFonts w:ascii="Calibri" w:eastAsia="Calibri" w:hAnsi="Calibri" w:cs="Calibri"/>
+                <w:sz w:val="26"/>
+                <w:szCs w:val="26"/>
+              </w:rPr>
+              <w:t>1</w:t>
+            </w:r>
+          </w:p>
+        </w:tc>
+        <w:tc>
+          <w:tcPr>
+            <w:tcW w:w="1949" w:type="dxa"/>
+          </w:tcPr>
+          <w:p>
+            <w:pPr>
+              <w:jc w:val="center"/>
+              <w:rPr>
+                <w:rFonts w:ascii="Calibri" w:eastAsia="Calibri" w:hAnsi="Calibri" w:cs="Calibri"/>
+                <w:sz w:val="26"/>
+                <w:szCs w:val="26"/>
+              </w:rPr>
+            </w:pPr>
+            <w:r>
+              <w:rPr>
+                <w:rFonts w:ascii="Calibri" w:eastAsia="Calibri" w:hAnsi="Calibri" w:cs="Calibri"/>
+                <w:sz w:val="26"/>
+                <w:szCs w:val="26"/>
+              </w:rPr>
+              <w:t>3 &amp; 4</w:t>
+            </w:r>
+          </w:p>
+        </w:tc>
+      </w:tr>
+    </w:tbl>
+    <w:p>
+      <w:pPr>
+        <w:rPr>
+          <w:rFonts w:ascii="Calibri" w:eastAsia="Calibri" w:hAnsi="Calibri" w:cs="Calibri"/>
+        </w:rPr>
+      </w:pPr>
+    </w:p>
+    <w:p>
+      <w:pPr>
+        <w:spacing w:before="240"/>
+        <w:rPr>
+          <w:sz w:val="26"/>
+          <w:szCs w:val="26"/>
+        </w:rPr>
+      </w:pPr>
+      <w:r>
         <w:rPr>
           <w:sz w:val="32"/>
           <w:szCs w:val="32"/>
         </w:rPr>
-      </w:pPr>
-      <w:r>
-        <w:rPr>
-          <w:sz w:val="32"/>
-          <w:szCs w:val="32"/>
-        </w:rPr>
         <w:t>Proposed Entities for the Domain:</w:t>
       </w:r>
     </w:p>
@@ -332,40 +811,796 @@
           <w:szCs w:val="26"/>
         </w:rPr>
       </w:pPr>
-      <w:r>
-        <w:rPr>
-          <w:sz w:val="26"/>
-          <w:szCs w:val="26"/>
-        </w:rPr>
-        <w:t>[based on your specification, indicate a few potential entities for your domain — including their names and instance variables]</w:t>
-      </w:r>
+    </w:p>
+    <w:p>
+      <w:pPr>
+        <w:rPr>
+          <w:sz w:val="26"/>
+          <w:szCs w:val="26"/>
+        </w:rPr>
+      </w:pPr>
+      <w:r>
+        <w:rPr>
+          <w:sz w:val="26"/>
+          <w:szCs w:val="26"/>
+        </w:rPr>
+        <w:t>Recipe</w:t>
+      </w:r>
+    </w:p>
+    <w:p>
+      <w:pPr>
+        <w:rPr>
+          <w:sz w:val="26"/>
+          <w:szCs w:val="26"/>
+        </w:rPr>
+      </w:pPr>
+    </w:p>
+    <w:p>
+      <w:pPr>
+        <w:pStyle w:val="ListParagraph"/>
+        <w:numPr>
+          <w:ilvl w:val="0"/>
+          <w:numId w:val="9"/>
+        </w:numPr>
+        <w:rPr>
+          <w:sz w:val="26"/>
+          <w:szCs w:val="26"/>
+        </w:rPr>
+      </w:pPr>
+      <w:r>
+        <w:rPr>
+          <w:sz w:val="26"/>
+          <w:szCs w:val="26"/>
+        </w:rPr>
+        <w:t>i</w:t>
+      </w:r>
+      <w:r>
+        <w:rPr>
+          <w:sz w:val="26"/>
+          <w:szCs w:val="26"/>
+        </w:rPr>
+        <w:t xml:space="preserve">nt </w:t>
+      </w:r>
+      <w:r>
+        <w:rPr>
+          <w:sz w:val="26"/>
+          <w:szCs w:val="26"/>
+        </w:rPr>
+        <w:t>ID</w:t>
+      </w:r>
+    </w:p>
+    <w:p>
+      <w:pPr>
+        <w:pStyle w:val="ListParagraph"/>
+        <w:numPr>
+          <w:ilvl w:val="0"/>
+          <w:numId w:val="9"/>
+        </w:numPr>
+        <w:rPr>
+          <w:sz w:val="26"/>
+          <w:szCs w:val="26"/>
+        </w:rPr>
+      </w:pPr>
+      <w:r>
+        <w:rPr>
+          <w:sz w:val="26"/>
+          <w:szCs w:val="26"/>
+        </w:rPr>
+        <w:t>String title</w:t>
+      </w:r>
+    </w:p>
+    <w:p>
+      <w:pPr>
+        <w:pStyle w:val="ListParagraph"/>
+        <w:numPr>
+          <w:ilvl w:val="0"/>
+          <w:numId w:val="9"/>
+        </w:numPr>
+        <w:rPr>
+          <w:sz w:val="26"/>
+          <w:szCs w:val="26"/>
+        </w:rPr>
+      </w:pPr>
+      <w:r>
+        <w:rPr>
+          <w:sz w:val="26"/>
+          <w:szCs w:val="26"/>
+        </w:rPr>
+        <w:t xml:space="preserve">String </w:t>
+      </w:r>
+      <w:proofErr w:type="spellStart"/>
+      <w:r>
+        <w:rPr>
+          <w:sz w:val="26"/>
+          <w:szCs w:val="26"/>
+        </w:rPr>
+        <w:t>url</w:t>
+      </w:r>
+      <w:proofErr w:type="spellEnd"/>
+    </w:p>
+    <w:p>
+      <w:pPr>
+        <w:pStyle w:val="ListParagraph"/>
+        <w:numPr>
+          <w:ilvl w:val="0"/>
+          <w:numId w:val="9"/>
+        </w:numPr>
+        <w:rPr>
+          <w:sz w:val="26"/>
+          <w:szCs w:val="26"/>
+        </w:rPr>
+      </w:pPr>
+      <w:proofErr w:type="spellStart"/>
+      <w:r>
+        <w:rPr>
+          <w:sz w:val="26"/>
+          <w:szCs w:val="26"/>
+        </w:rPr>
+        <w:t>NutritionData</w:t>
+      </w:r>
+      <w:proofErr w:type="spellEnd"/>
+      <w:r>
+        <w:rPr>
+          <w:sz w:val="26"/>
+          <w:szCs w:val="26"/>
+        </w:rPr>
+        <w:t xml:space="preserve"> nutrition</w:t>
+      </w:r>
+    </w:p>
+    <w:p>
+      <w:pPr>
+        <w:pStyle w:val="ListParagraph"/>
+        <w:numPr>
+          <w:ilvl w:val="0"/>
+          <w:numId w:val="9"/>
+        </w:numPr>
+        <w:rPr>
+          <w:sz w:val="26"/>
+          <w:szCs w:val="26"/>
+        </w:rPr>
+      </w:pPr>
+      <w:proofErr w:type="spellStart"/>
+      <w:r>
+        <w:rPr>
+          <w:sz w:val="26"/>
+          <w:szCs w:val="26"/>
+        </w:rPr>
+        <w:t>ArrayList</w:t>
+      </w:r>
+      <w:proofErr w:type="spellEnd"/>
+      <w:r>
+        <w:rPr>
+          <w:sz w:val="26"/>
+          <w:szCs w:val="26"/>
+        </w:rPr>
+        <w:t xml:space="preserve">&lt;Recipe&gt; </w:t>
+      </w:r>
+      <w:proofErr w:type="spellStart"/>
+      <w:r>
+        <w:rPr>
+          <w:sz w:val="26"/>
+          <w:szCs w:val="26"/>
+        </w:rPr>
+        <w:t>similarRecipes</w:t>
+      </w:r>
+      <w:proofErr w:type="spellEnd"/>
+    </w:p>
+    <w:p>
+      <w:pPr>
+        <w:rPr>
+          <w:sz w:val="26"/>
+          <w:szCs w:val="26"/>
+        </w:rPr>
+      </w:pPr>
+    </w:p>
+    <w:p>
+      <w:pPr>
+        <w:rPr>
+          <w:sz w:val="26"/>
+          <w:szCs w:val="26"/>
+        </w:rPr>
+      </w:pPr>
+      <w:proofErr w:type="spellStart"/>
+      <w:r>
+        <w:rPr>
+          <w:sz w:val="26"/>
+          <w:szCs w:val="26"/>
+        </w:rPr>
+        <w:t>SearchFilter</w:t>
+      </w:r>
+      <w:proofErr w:type="spellEnd"/>
+      <w:r>
+        <w:rPr>
+          <w:sz w:val="26"/>
+          <w:szCs w:val="26"/>
+        </w:rPr>
+        <w:t xml:space="preserve"> (Superclass)</w:t>
+      </w:r>
+    </w:p>
+    <w:p>
+      <w:pPr>
+        <w:rPr>
+          <w:sz w:val="26"/>
+          <w:szCs w:val="26"/>
+        </w:rPr>
+      </w:pPr>
+    </w:p>
+    <w:p>
+      <w:pPr>
+        <w:pStyle w:val="ListParagraph"/>
+        <w:numPr>
+          <w:ilvl w:val="0"/>
+          <w:numId w:val="9"/>
+        </w:numPr>
+        <w:rPr>
+          <w:sz w:val="26"/>
+          <w:szCs w:val="26"/>
+        </w:rPr>
+      </w:pPr>
+      <w:proofErr w:type="spellStart"/>
+      <w:r>
+        <w:rPr>
+          <w:color w:val="000000"/>
+          <w:sz w:val="26"/>
+          <w:szCs w:val="26"/>
+        </w:rPr>
+        <w:t>ArrayList</w:t>
+      </w:r>
+      <w:proofErr w:type="spellEnd"/>
+      <w:r>
+        <w:rPr>
+          <w:color w:val="000000"/>
+          <w:sz w:val="26"/>
+          <w:szCs w:val="26"/>
+        </w:rPr>
+        <w:t>&lt;String&gt; cuisine</w:t>
+      </w:r>
+    </w:p>
+    <w:p>
+      <w:pPr>
+        <w:pStyle w:val="ListParagraph"/>
+        <w:numPr>
+          <w:ilvl w:val="0"/>
+          <w:numId w:val="9"/>
+        </w:numPr>
+        <w:rPr>
+          <w:sz w:val="26"/>
+          <w:szCs w:val="26"/>
+        </w:rPr>
+      </w:pPr>
+      <w:proofErr w:type="spellStart"/>
+      <w:r>
+        <w:rPr>
+          <w:color w:val="000000"/>
+          <w:sz w:val="26"/>
+          <w:szCs w:val="26"/>
+        </w:rPr>
+        <w:t>ArrayList</w:t>
+      </w:r>
+      <w:proofErr w:type="spellEnd"/>
+      <w:r>
+        <w:rPr>
+          <w:color w:val="000000"/>
+          <w:sz w:val="26"/>
+          <w:szCs w:val="26"/>
+        </w:rPr>
+        <w:t xml:space="preserve">&lt;String&gt; </w:t>
+      </w:r>
+      <w:proofErr w:type="spellStart"/>
+      <w:r>
+        <w:rPr>
+          <w:color w:val="000000"/>
+          <w:sz w:val="26"/>
+          <w:szCs w:val="26"/>
+        </w:rPr>
+        <w:t>excludeCuisine</w:t>
+      </w:r>
+      <w:proofErr w:type="spellEnd"/>
+    </w:p>
+    <w:p>
+      <w:pPr>
+        <w:pStyle w:val="ListParagraph"/>
+        <w:numPr>
+          <w:ilvl w:val="0"/>
+          <w:numId w:val="9"/>
+        </w:numPr>
+        <w:rPr>
+          <w:sz w:val="26"/>
+          <w:szCs w:val="26"/>
+        </w:rPr>
+      </w:pPr>
+      <w:proofErr w:type="spellStart"/>
+      <w:r>
+        <w:rPr>
+          <w:color w:val="000000"/>
+          <w:sz w:val="26"/>
+          <w:szCs w:val="26"/>
+        </w:rPr>
+        <w:t>ArrayList</w:t>
+      </w:r>
+      <w:proofErr w:type="spellEnd"/>
+      <w:r>
+        <w:rPr>
+          <w:color w:val="000000"/>
+          <w:sz w:val="26"/>
+          <w:szCs w:val="26"/>
+        </w:rPr>
+        <w:t>&lt;String&gt; diet</w:t>
+      </w:r>
+    </w:p>
+    <w:p>
+      <w:pPr>
+        <w:pStyle w:val="ListParagraph"/>
+        <w:numPr>
+          <w:ilvl w:val="0"/>
+          <w:numId w:val="9"/>
+        </w:numPr>
+        <w:rPr>
+          <w:sz w:val="26"/>
+          <w:szCs w:val="26"/>
+        </w:rPr>
+      </w:pPr>
+      <w:proofErr w:type="spellStart"/>
+      <w:r>
+        <w:rPr>
+          <w:color w:val="000000"/>
+          <w:sz w:val="26"/>
+          <w:szCs w:val="26"/>
+        </w:rPr>
+        <w:t>ArrayList</w:t>
+      </w:r>
+      <w:proofErr w:type="spellEnd"/>
+      <w:r>
+        <w:rPr>
+          <w:color w:val="000000"/>
+          <w:sz w:val="26"/>
+          <w:szCs w:val="26"/>
+        </w:rPr>
+        <w:t>&lt;String&gt; intolerances</w:t>
+      </w:r>
+    </w:p>
+    <w:p>
+      <w:pPr>
+        <w:pStyle w:val="ListParagraph"/>
+        <w:numPr>
+          <w:ilvl w:val="0"/>
+          <w:numId w:val="9"/>
+        </w:numPr>
+        <w:rPr>
+          <w:sz w:val="26"/>
+          <w:szCs w:val="26"/>
+        </w:rPr>
+      </w:pPr>
+      <w:proofErr w:type="spellStart"/>
+      <w:r>
+        <w:rPr>
+          <w:color w:val="000000"/>
+          <w:sz w:val="26"/>
+          <w:szCs w:val="26"/>
+        </w:rPr>
+        <w:t>ArrayList</w:t>
+      </w:r>
+      <w:proofErr w:type="spellEnd"/>
+      <w:r>
+        <w:rPr>
+          <w:color w:val="000000"/>
+          <w:sz w:val="26"/>
+          <w:szCs w:val="26"/>
+        </w:rPr>
+        <w:t xml:space="preserve">&lt;String&gt; </w:t>
+      </w:r>
+      <w:proofErr w:type="spellStart"/>
+      <w:r>
+        <w:rPr>
+          <w:color w:val="000000"/>
+          <w:sz w:val="26"/>
+          <w:szCs w:val="26"/>
+        </w:rPr>
+        <w:t>excludeIngredients</w:t>
+      </w:r>
+      <w:proofErr w:type="spellEnd"/>
+    </w:p>
+    <w:p>
+      <w:pPr>
+        <w:rPr>
+          <w:sz w:val="26"/>
+          <w:szCs w:val="26"/>
+        </w:rPr>
+      </w:pPr>
+    </w:p>
+    <w:p>
+      <w:pPr>
+        <w:rPr>
+          <w:sz w:val="26"/>
+          <w:szCs w:val="26"/>
+        </w:rPr>
+      </w:pPr>
+      <w:proofErr w:type="spellStart"/>
+      <w:r>
+        <w:rPr>
+          <w:sz w:val="26"/>
+          <w:szCs w:val="26"/>
+        </w:rPr>
+        <w:t>RecipeSearchFilter</w:t>
+      </w:r>
+      <w:proofErr w:type="spellEnd"/>
+      <w:r>
+        <w:rPr>
+          <w:sz w:val="26"/>
+          <w:szCs w:val="26"/>
+        </w:rPr>
+        <w:t xml:space="preserve"> (Subclass)</w:t>
+      </w:r>
+    </w:p>
+    <w:p>
+      <w:pPr>
+        <w:rPr>
+          <w:sz w:val="26"/>
+          <w:szCs w:val="26"/>
+        </w:rPr>
+      </w:pPr>
+    </w:p>
+    <w:p>
+      <w:pPr>
+        <w:pStyle w:val="ListParagraph"/>
+        <w:numPr>
+          <w:ilvl w:val="0"/>
+          <w:numId w:val="9"/>
+        </w:numPr>
+        <w:rPr>
+          <w:sz w:val="26"/>
+          <w:szCs w:val="26"/>
+        </w:rPr>
+      </w:pPr>
+      <w:r>
+        <w:rPr>
+          <w:color w:val="000000"/>
+          <w:sz w:val="26"/>
+          <w:szCs w:val="26"/>
+        </w:rPr>
+        <w:t>String query</w:t>
+      </w:r>
+    </w:p>
+    <w:p>
+      <w:pPr>
+        <w:pStyle w:val="ListParagraph"/>
+        <w:numPr>
+          <w:ilvl w:val="0"/>
+          <w:numId w:val="9"/>
+        </w:numPr>
+        <w:rPr>
+          <w:sz w:val="26"/>
+          <w:szCs w:val="26"/>
+        </w:rPr>
+      </w:pPr>
+      <w:r>
+        <w:rPr>
+          <w:color w:val="000000"/>
+          <w:sz w:val="26"/>
+          <w:szCs w:val="26"/>
+        </w:rPr>
+        <w:t>String type</w:t>
+      </w:r>
+    </w:p>
+    <w:p>
+      <w:pPr>
+        <w:pStyle w:val="ListParagraph"/>
+        <w:numPr>
+          <w:ilvl w:val="0"/>
+          <w:numId w:val="9"/>
+        </w:numPr>
+        <w:rPr>
+          <w:sz w:val="26"/>
+          <w:szCs w:val="26"/>
+        </w:rPr>
+      </w:pPr>
+      <w:proofErr w:type="spellStart"/>
+      <w:r>
+        <w:rPr>
+          <w:color w:val="000000"/>
+          <w:sz w:val="26"/>
+          <w:szCs w:val="26"/>
+        </w:rPr>
+        <w:lastRenderedPageBreak/>
+        <w:t>ArrayList</w:t>
+      </w:r>
+      <w:proofErr w:type="spellEnd"/>
+      <w:r>
+        <w:rPr>
+          <w:color w:val="000000"/>
+          <w:sz w:val="26"/>
+          <w:szCs w:val="26"/>
+        </w:rPr>
+        <w:t xml:space="preserve">&lt;String&gt; </w:t>
+      </w:r>
+      <w:proofErr w:type="spellStart"/>
+      <w:r>
+        <w:rPr>
+          <w:color w:val="000000"/>
+          <w:sz w:val="26"/>
+          <w:szCs w:val="26"/>
+        </w:rPr>
+        <w:t>includeIngredients</w:t>
+      </w:r>
+      <w:proofErr w:type="spellEnd"/>
+    </w:p>
+    <w:p>
+      <w:pPr>
+        <w:pStyle w:val="ListParagraph"/>
+        <w:numPr>
+          <w:ilvl w:val="0"/>
+          <w:numId w:val="9"/>
+        </w:numPr>
+        <w:rPr>
+          <w:sz w:val="26"/>
+          <w:szCs w:val="26"/>
+        </w:rPr>
+      </w:pPr>
+      <w:proofErr w:type="gramStart"/>
+      <w:r>
+        <w:rPr>
+          <w:color w:val="000000"/>
+          <w:sz w:val="26"/>
+          <w:szCs w:val="26"/>
+        </w:rPr>
+        <w:t>float[</w:t>
+      </w:r>
+      <w:proofErr w:type="gramEnd"/>
+      <w:r>
+        <w:rPr>
+          <w:color w:val="000000"/>
+          <w:sz w:val="26"/>
+          <w:szCs w:val="26"/>
+        </w:rPr>
+        <w:t>] carbs</w:t>
+      </w:r>
+    </w:p>
+    <w:p>
+      <w:pPr>
+        <w:pStyle w:val="ListParagraph"/>
+        <w:numPr>
+          <w:ilvl w:val="0"/>
+          <w:numId w:val="9"/>
+        </w:numPr>
+        <w:rPr>
+          <w:sz w:val="26"/>
+          <w:szCs w:val="26"/>
+        </w:rPr>
+      </w:pPr>
+      <w:proofErr w:type="gramStart"/>
+      <w:r>
+        <w:rPr>
+          <w:color w:val="000000"/>
+          <w:sz w:val="26"/>
+          <w:szCs w:val="26"/>
+        </w:rPr>
+        <w:t>float[</w:t>
+      </w:r>
+      <w:proofErr w:type="gramEnd"/>
+      <w:r>
+        <w:rPr>
+          <w:color w:val="000000"/>
+          <w:sz w:val="26"/>
+          <w:szCs w:val="26"/>
+        </w:rPr>
+        <w:t>] proteins</w:t>
+      </w:r>
+    </w:p>
+    <w:p>
+      <w:pPr>
+        <w:pStyle w:val="ListParagraph"/>
+        <w:numPr>
+          <w:ilvl w:val="0"/>
+          <w:numId w:val="9"/>
+        </w:numPr>
+        <w:rPr>
+          <w:sz w:val="26"/>
+          <w:szCs w:val="26"/>
+        </w:rPr>
+      </w:pPr>
+      <w:proofErr w:type="gramStart"/>
+      <w:r>
+        <w:rPr>
+          <w:color w:val="000000"/>
+          <w:sz w:val="26"/>
+          <w:szCs w:val="26"/>
+        </w:rPr>
+        <w:t>float[</w:t>
+      </w:r>
+      <w:proofErr w:type="gramEnd"/>
+      <w:r>
+        <w:rPr>
+          <w:color w:val="000000"/>
+          <w:sz w:val="26"/>
+          <w:szCs w:val="26"/>
+        </w:rPr>
+        <w:t xml:space="preserve">] </w:t>
+      </w:r>
+      <w:r>
+        <w:rPr>
+          <w:color w:val="000000"/>
+          <w:sz w:val="26"/>
+          <w:szCs w:val="26"/>
+        </w:rPr>
+        <w:t>fat</w:t>
+      </w:r>
+    </w:p>
+    <w:p>
+      <w:pPr>
+        <w:pStyle w:val="ListParagraph"/>
+        <w:numPr>
+          <w:ilvl w:val="0"/>
+          <w:numId w:val="9"/>
+        </w:numPr>
+        <w:rPr>
+          <w:sz w:val="26"/>
+          <w:szCs w:val="26"/>
+        </w:rPr>
+      </w:pPr>
+      <w:proofErr w:type="gramStart"/>
+      <w:r>
+        <w:rPr>
+          <w:color w:val="000000"/>
+          <w:sz w:val="26"/>
+          <w:szCs w:val="26"/>
+        </w:rPr>
+        <w:t>float[</w:t>
+      </w:r>
+      <w:proofErr w:type="gramEnd"/>
+      <w:r>
+        <w:rPr>
+          <w:color w:val="000000"/>
+          <w:sz w:val="26"/>
+          <w:szCs w:val="26"/>
+        </w:rPr>
+        <w:t xml:space="preserve">] </w:t>
+      </w:r>
+      <w:r>
+        <w:rPr>
+          <w:color w:val="000000"/>
+          <w:sz w:val="26"/>
+          <w:szCs w:val="26"/>
+        </w:rPr>
+        <w:t>calories</w:t>
+      </w:r>
+    </w:p>
+    <w:p>
+      <w:pPr>
+        <w:rPr>
+          <w:sz w:val="26"/>
+          <w:szCs w:val="26"/>
+        </w:rPr>
+      </w:pPr>
+    </w:p>
+    <w:p>
+      <w:pPr>
+        <w:rPr>
+          <w:sz w:val="26"/>
+          <w:szCs w:val="26"/>
+        </w:rPr>
+      </w:pPr>
+      <w:proofErr w:type="spellStart"/>
+      <w:r>
+        <w:rPr>
+          <w:sz w:val="26"/>
+          <w:szCs w:val="26"/>
+        </w:rPr>
+        <w:t>NutritionData</w:t>
+      </w:r>
+      <w:proofErr w:type="spellEnd"/>
+    </w:p>
+    <w:p>
+      <w:pPr>
+        <w:rPr>
+          <w:sz w:val="26"/>
+          <w:szCs w:val="26"/>
+        </w:rPr>
+      </w:pPr>
+    </w:p>
+    <w:p>
+      <w:pPr>
+        <w:pStyle w:val="ListParagraph"/>
+        <w:numPr>
+          <w:ilvl w:val="0"/>
+          <w:numId w:val="9"/>
+        </w:numPr>
+        <w:rPr>
+          <w:sz w:val="26"/>
+          <w:szCs w:val="26"/>
+        </w:rPr>
+      </w:pPr>
+      <w:r>
+        <w:rPr>
+          <w:color w:val="000000"/>
+          <w:sz w:val="26"/>
+          <w:szCs w:val="26"/>
+        </w:rPr>
+        <w:t xml:space="preserve">int </w:t>
+      </w:r>
+      <w:proofErr w:type="spellStart"/>
+      <w:r>
+        <w:rPr>
+          <w:color w:val="000000"/>
+          <w:sz w:val="26"/>
+          <w:szCs w:val="26"/>
+        </w:rPr>
+        <w:t>recipeID</w:t>
+      </w:r>
+      <w:proofErr w:type="spellEnd"/>
+    </w:p>
+    <w:p>
+      <w:pPr>
+        <w:pStyle w:val="ListParagraph"/>
+        <w:numPr>
+          <w:ilvl w:val="0"/>
+          <w:numId w:val="9"/>
+        </w:numPr>
+        <w:rPr>
+          <w:sz w:val="26"/>
+          <w:szCs w:val="26"/>
+        </w:rPr>
+      </w:pPr>
+      <w:r>
+        <w:rPr>
+          <w:color w:val="000000"/>
+          <w:sz w:val="26"/>
+          <w:szCs w:val="26"/>
+        </w:rPr>
+        <w:t>HashMap&lt;String, float&gt; nutrients</w:t>
+      </w:r>
+    </w:p>
+    <w:p>
+      <w:pPr>
+        <w:rPr>
+          <w:sz w:val="26"/>
+          <w:szCs w:val="26"/>
+        </w:rPr>
+      </w:pPr>
+    </w:p>
+    <w:p>
+      <w:pPr>
+        <w:rPr>
+          <w:i/>
+          <w:iCs/>
+          <w:sz w:val="26"/>
+          <w:szCs w:val="26"/>
+        </w:rPr>
+      </w:pPr>
+      <w:r>
+        <w:rPr>
+          <w:i/>
+          <w:iCs/>
+          <w:sz w:val="26"/>
+          <w:szCs w:val="26"/>
+        </w:rPr>
+        <w:t xml:space="preserve">(Optional) </w:t>
+      </w:r>
+      <w:proofErr w:type="spellStart"/>
+      <w:r>
+        <w:rPr>
+          <w:i/>
+          <w:iCs/>
+          <w:sz w:val="26"/>
+          <w:szCs w:val="26"/>
+        </w:rPr>
+        <w:t>MealPlan</w:t>
+      </w:r>
+      <w:proofErr w:type="spellEnd"/>
+    </w:p>
+    <w:p>
+      <w:pPr>
+        <w:rPr>
+          <w:i/>
+          <w:iCs/>
+        </w:rPr>
+      </w:pPr>
     </w:p>
     <w:p>
       <w:pPr>
         <w:pStyle w:val="Heading2"/>
       </w:pPr>
-      <w:bookmarkStart w:id="4" w:name="_asb0onptac99"/>
-      <w:bookmarkEnd w:id="4"/>
-      <w:r>
-        <w:lastRenderedPageBreak/>
+      <w:r>
         <w:t>Scheduled Meeting Times + Mode of Communication:</w:t>
-      </w:r>
-    </w:p>
-    <w:p>
-      <w:pPr>
-        <w:rPr>
-          <w:rFonts w:ascii="Calibri" w:eastAsia="Calibri" w:hAnsi="Calibri" w:cs="Calibri"/>
-          <w:sz w:val="26"/>
-          <w:szCs w:val="26"/>
-        </w:rPr>
-      </w:pPr>
-      <w:r>
-        <w:rPr>
-          <w:rFonts w:ascii="Calibri" w:eastAsia="Calibri" w:hAnsi="Calibri" w:cs="Calibri"/>
-          <w:sz w:val="26"/>
-          <w:szCs w:val="26"/>
-        </w:rPr>
-        <w:t xml:space="preserve">[when will your team meet each week — you MUST meet during the weekly tutorial timeslot and we strongly recommend scheduling one more regular meeting time] </w:t>
       </w:r>
     </w:p>
     <w:p>
@@ -394,11 +1629,9 @@
           <w:sz w:val="26"/>
           <w:szCs w:val="26"/>
         </w:rPr>
-        <w:t>[indicate day and time here]</w:t>
-      </w:r>
-    </w:p>
-    <w:p>
-      <w:pPr>
+        <w:t xml:space="preserve">Every Saturday </w:t>
+      </w:r>
+      <w:r>
         <w:rPr>
           <w:rFonts w:ascii="Calibri" w:eastAsia="Calibri" w:hAnsi="Calibri" w:cs="Calibri"/>
           <w:b/>
@@ -406,16 +1639,11 @@
           <w:sz w:val="26"/>
           <w:szCs w:val="26"/>
         </w:rPr>
-      </w:pPr>
-      <w:r>
-        <w:rPr>
-          <w:rFonts w:ascii="Calibri" w:eastAsia="Calibri" w:hAnsi="Calibri" w:cs="Calibri"/>
-          <w:sz w:val="26"/>
-          <w:szCs w:val="26"/>
-        </w:rPr>
-        <w:t xml:space="preserve">Mode of Communication: </w:t>
-      </w:r>
-      <w:r>
+        <w:t>and Outside of Classes</w:t>
+      </w:r>
+    </w:p>
+    <w:p>
+      <w:pPr>
         <w:rPr>
           <w:rFonts w:ascii="Calibri" w:eastAsia="Calibri" w:hAnsi="Calibri" w:cs="Calibri"/>
           <w:b/>
@@ -423,10 +1651,26 @@
           <w:sz w:val="26"/>
           <w:szCs w:val="26"/>
         </w:rPr>
-        <w:t>[indicate mode of communication here]</w:t>
-      </w:r>
-    </w:p>
-    <w:p/>
+      </w:pPr>
+      <w:r>
+        <w:rPr>
+          <w:rFonts w:ascii="Calibri" w:eastAsia="Calibri" w:hAnsi="Calibri" w:cs="Calibri"/>
+          <w:sz w:val="26"/>
+          <w:szCs w:val="26"/>
+        </w:rPr>
+        <w:t xml:space="preserve">Mode of Communication: </w:t>
+      </w:r>
+      <w:r>
+        <w:rPr>
+          <w:rFonts w:ascii="Calibri" w:eastAsia="Calibri" w:hAnsi="Calibri" w:cs="Calibri"/>
+          <w:b/>
+          <w:bCs/>
+          <w:sz w:val="26"/>
+          <w:szCs w:val="26"/>
+        </w:rPr>
+        <w:t>WeChat, Zoom, and In-Person</w:t>
+      </w:r>
+    </w:p>
     <w:sectPr>
       <w:pgSz w:w="12240" w:h="15840"/>
       <w:pgMar w:top="1440" w:right="1440" w:bottom="1440" w:left="1440" w:header="720" w:footer="720" w:gutter="0"/>
@@ -553,6 +1797,119 @@
     </w:lvl>
   </w:abstractNum>
   <w:abstractNum w:abstractNumId="1" w15:restartNumberingAfterBreak="0">
+    <w:nsid w:val="11D37790"/>
+    <w:multiLevelType w:val="hybridMultilevel"/>
+    <w:tmpl w:val="3CC82CD0"/>
+    <w:lvl w:ilvl="0" w:tplc="DCAC46E6">
+      <w:start w:val="1"/>
+      <w:numFmt w:val="bullet"/>
+      <w:lvlText w:val="-"/>
+      <w:lvlJc w:val="left"/>
+      <w:pPr>
+        <w:ind w:left="720" w:hanging="360"/>
+      </w:pPr>
+      <w:rPr>
+        <w:rFonts w:ascii="Arial" w:eastAsia="Arial" w:hAnsi="Arial" w:cs="Arial" w:hint="default"/>
+      </w:rPr>
+    </w:lvl>
+    <w:lvl w:ilvl="1" w:tplc="04090003" w:tentative="1">
+      <w:start w:val="1"/>
+      <w:numFmt w:val="bullet"/>
+      <w:lvlText w:val="o"/>
+      <w:lvlJc w:val="left"/>
+      <w:pPr>
+        <w:ind w:left="1440" w:hanging="360"/>
+      </w:pPr>
+      <w:rPr>
+        <w:rFonts w:ascii="Courier New" w:hAnsi="Courier New" w:cs="Courier New" w:hint="default"/>
+      </w:rPr>
+    </w:lvl>
+    <w:lvl w:ilvl="2" w:tplc="04090005" w:tentative="1">
+      <w:start w:val="1"/>
+      <w:numFmt w:val="bullet"/>
+      <w:lvlText w:val=""/>
+      <w:lvlJc w:val="left"/>
+      <w:pPr>
+        <w:ind w:left="2160" w:hanging="360"/>
+      </w:pPr>
+      <w:rPr>
+        <w:rFonts w:ascii="Wingdings" w:hAnsi="Wingdings" w:hint="default"/>
+      </w:rPr>
+    </w:lvl>
+    <w:lvl w:ilvl="3" w:tplc="04090001" w:tentative="1">
+      <w:start w:val="1"/>
+      <w:numFmt w:val="bullet"/>
+      <w:lvlText w:val=""/>
+      <w:lvlJc w:val="left"/>
+      <w:pPr>
+        <w:ind w:left="2880" w:hanging="360"/>
+      </w:pPr>
+      <w:rPr>
+        <w:rFonts w:ascii="Symbol" w:hAnsi="Symbol" w:hint="default"/>
+      </w:rPr>
+    </w:lvl>
+    <w:lvl w:ilvl="4" w:tplc="04090003" w:tentative="1">
+      <w:start w:val="1"/>
+      <w:numFmt w:val="bullet"/>
+      <w:lvlText w:val="o"/>
+      <w:lvlJc w:val="left"/>
+      <w:pPr>
+        <w:ind w:left="3600" w:hanging="360"/>
+      </w:pPr>
+      <w:rPr>
+        <w:rFonts w:ascii="Courier New" w:hAnsi="Courier New" w:cs="Courier New" w:hint="default"/>
+      </w:rPr>
+    </w:lvl>
+    <w:lvl w:ilvl="5" w:tplc="04090005" w:tentative="1">
+      <w:start w:val="1"/>
+      <w:numFmt w:val="bullet"/>
+      <w:lvlText w:val=""/>
+      <w:lvlJc w:val="left"/>
+      <w:pPr>
+        <w:ind w:left="4320" w:hanging="360"/>
+      </w:pPr>
+      <w:rPr>
+        <w:rFonts w:ascii="Wingdings" w:hAnsi="Wingdings" w:hint="default"/>
+      </w:rPr>
+    </w:lvl>
+    <w:lvl w:ilvl="6" w:tplc="04090001" w:tentative="1">
+      <w:start w:val="1"/>
+      <w:numFmt w:val="bullet"/>
+      <w:lvlText w:val=""/>
+      <w:lvlJc w:val="left"/>
+      <w:pPr>
+        <w:ind w:left="5040" w:hanging="360"/>
+      </w:pPr>
+      <w:rPr>
+        <w:rFonts w:ascii="Symbol" w:hAnsi="Symbol" w:hint="default"/>
+      </w:rPr>
+    </w:lvl>
+    <w:lvl w:ilvl="7" w:tplc="04090003" w:tentative="1">
+      <w:start w:val="1"/>
+      <w:numFmt w:val="bullet"/>
+      <w:lvlText w:val="o"/>
+      <w:lvlJc w:val="left"/>
+      <w:pPr>
+        <w:ind w:left="5760" w:hanging="360"/>
+      </w:pPr>
+      <w:rPr>
+        <w:rFonts w:ascii="Courier New" w:hAnsi="Courier New" w:cs="Courier New" w:hint="default"/>
+      </w:rPr>
+    </w:lvl>
+    <w:lvl w:ilvl="8" w:tplc="04090005" w:tentative="1">
+      <w:start w:val="1"/>
+      <w:numFmt w:val="bullet"/>
+      <w:lvlText w:val=""/>
+      <w:lvlJc w:val="left"/>
+      <w:pPr>
+        <w:ind w:left="6480" w:hanging="360"/>
+      </w:pPr>
+      <w:rPr>
+        <w:rFonts w:ascii="Wingdings" w:hAnsi="Wingdings" w:hint="default"/>
+      </w:rPr>
+    </w:lvl>
+  </w:abstractNum>
+  <w:abstractNum w:abstractNumId="2" w15:restartNumberingAfterBreak="0">
     <w:nsid w:val="42F080D0"/>
     <w:multiLevelType w:val="hybridMultilevel"/>
     <w:tmpl w:val="9364F9A8"/>
@@ -665,7 +2022,7 @@
       </w:rPr>
     </w:lvl>
   </w:abstractNum>
-  <w:abstractNum w:abstractNumId="2" w15:restartNumberingAfterBreak="0">
+  <w:abstractNum w:abstractNumId="3" w15:restartNumberingAfterBreak="0">
     <w:nsid w:val="546AD544"/>
     <w:multiLevelType w:val="hybridMultilevel"/>
     <w:tmpl w:val="D8EC562E"/>
@@ -778,7 +2135,7 @@
       </w:rPr>
     </w:lvl>
   </w:abstractNum>
-  <w:abstractNum w:abstractNumId="3" w15:restartNumberingAfterBreak="0">
+  <w:abstractNum w:abstractNumId="4" w15:restartNumberingAfterBreak="0">
     <w:nsid w:val="5A500941"/>
     <w:multiLevelType w:val="multilevel"/>
     <w:tmpl w:val="66DC6D86"/>
@@ -894,7 +2251,7 @@
       </w:rPr>
     </w:lvl>
   </w:abstractNum>
-  <w:abstractNum w:abstractNumId="4" w15:restartNumberingAfterBreak="0">
+  <w:abstractNum w:abstractNumId="5" w15:restartNumberingAfterBreak="0">
     <w:nsid w:val="5FBB54B1"/>
     <w:multiLevelType w:val="multilevel"/>
     <w:tmpl w:val="8236B22E"/>
@@ -1010,7 +2367,7 @@
       </w:rPr>
     </w:lvl>
   </w:abstractNum>
-  <w:abstractNum w:abstractNumId="5" w15:restartNumberingAfterBreak="0">
+  <w:abstractNum w:abstractNumId="6" w15:restartNumberingAfterBreak="0">
     <w:nsid w:val="62DE22B6"/>
     <w:multiLevelType w:val="multilevel"/>
     <w:tmpl w:val="A66627D2"/>
@@ -1126,7 +2483,7 @@
       </w:rPr>
     </w:lvl>
   </w:abstractNum>
-  <w:abstractNum w:abstractNumId="6" w15:restartNumberingAfterBreak="0">
+  <w:abstractNum w:abstractNumId="7" w15:restartNumberingAfterBreak="0">
     <w:nsid w:val="66297680"/>
     <w:multiLevelType w:val="multilevel"/>
     <w:tmpl w:val="C758241C"/>
@@ -1242,26 +2599,121 @@
       </w:rPr>
     </w:lvl>
   </w:abstractNum>
+  <w:abstractNum w:abstractNumId="8" w15:restartNumberingAfterBreak="0">
+    <w:nsid w:val="668B24CE"/>
+    <w:multiLevelType w:val="hybridMultilevel"/>
+    <w:tmpl w:val="513A8646"/>
+    <w:lvl w:ilvl="0" w:tplc="0409000F">
+      <w:start w:val="1"/>
+      <w:numFmt w:val="decimal"/>
+      <w:lvlText w:val="%1."/>
+      <w:lvlJc w:val="left"/>
+      <w:pPr>
+        <w:ind w:left="720" w:hanging="360"/>
+      </w:pPr>
+      <w:rPr>
+        <w:rFonts w:hint="default"/>
+      </w:rPr>
+    </w:lvl>
+    <w:lvl w:ilvl="1" w:tplc="04090019" w:tentative="1">
+      <w:start w:val="1"/>
+      <w:numFmt w:val="lowerLetter"/>
+      <w:lvlText w:val="%2."/>
+      <w:lvlJc w:val="left"/>
+      <w:pPr>
+        <w:ind w:left="1440" w:hanging="360"/>
+      </w:pPr>
+    </w:lvl>
+    <w:lvl w:ilvl="2" w:tplc="0409001B" w:tentative="1">
+      <w:start w:val="1"/>
+      <w:numFmt w:val="lowerRoman"/>
+      <w:lvlText w:val="%3."/>
+      <w:lvlJc w:val="right"/>
+      <w:pPr>
+        <w:ind w:left="2160" w:hanging="180"/>
+      </w:pPr>
+    </w:lvl>
+    <w:lvl w:ilvl="3" w:tplc="0409000F" w:tentative="1">
+      <w:start w:val="1"/>
+      <w:numFmt w:val="decimal"/>
+      <w:lvlText w:val="%4."/>
+      <w:lvlJc w:val="left"/>
+      <w:pPr>
+        <w:ind w:left="2880" w:hanging="360"/>
+      </w:pPr>
+    </w:lvl>
+    <w:lvl w:ilvl="4" w:tplc="04090019" w:tentative="1">
+      <w:start w:val="1"/>
+      <w:numFmt w:val="lowerLetter"/>
+      <w:lvlText w:val="%5."/>
+      <w:lvlJc w:val="left"/>
+      <w:pPr>
+        <w:ind w:left="3600" w:hanging="360"/>
+      </w:pPr>
+    </w:lvl>
+    <w:lvl w:ilvl="5" w:tplc="0409001B" w:tentative="1">
+      <w:start w:val="1"/>
+      <w:numFmt w:val="lowerRoman"/>
+      <w:lvlText w:val="%6."/>
+      <w:lvlJc w:val="right"/>
+      <w:pPr>
+        <w:ind w:left="4320" w:hanging="180"/>
+      </w:pPr>
+    </w:lvl>
+    <w:lvl w:ilvl="6" w:tplc="0409000F" w:tentative="1">
+      <w:start w:val="1"/>
+      <w:numFmt w:val="decimal"/>
+      <w:lvlText w:val="%7."/>
+      <w:lvlJc w:val="left"/>
+      <w:pPr>
+        <w:ind w:left="5040" w:hanging="360"/>
+      </w:pPr>
+    </w:lvl>
+    <w:lvl w:ilvl="7" w:tplc="04090019" w:tentative="1">
+      <w:start w:val="1"/>
+      <w:numFmt w:val="lowerLetter"/>
+      <w:lvlText w:val="%8."/>
+      <w:lvlJc w:val="left"/>
+      <w:pPr>
+        <w:ind w:left="5760" w:hanging="360"/>
+      </w:pPr>
+    </w:lvl>
+    <w:lvl w:ilvl="8" w:tplc="0409001B" w:tentative="1">
+      <w:start w:val="1"/>
+      <w:numFmt w:val="lowerRoman"/>
+      <w:lvlText w:val="%9."/>
+      <w:lvlJc w:val="right"/>
+      <w:pPr>
+        <w:ind w:left="6480" w:hanging="180"/>
+      </w:pPr>
+    </w:lvl>
+  </w:abstractNum>
   <w:num w:numId="1" w16cid:durableId="30347962">
-    <w:abstractNumId w:val="1"/>
+    <w:abstractNumId w:val="2"/>
   </w:num>
   <w:num w:numId="2" w16cid:durableId="1949389558">
-    <w:abstractNumId w:val="2"/>
+    <w:abstractNumId w:val="3"/>
   </w:num>
   <w:num w:numId="3" w16cid:durableId="1361278428">
-    <w:abstractNumId w:val="6"/>
+    <w:abstractNumId w:val="7"/>
   </w:num>
   <w:num w:numId="4" w16cid:durableId="1950626734">
-    <w:abstractNumId w:val="3"/>
+    <w:abstractNumId w:val="4"/>
   </w:num>
   <w:num w:numId="5" w16cid:durableId="1102141007">
     <w:abstractNumId w:val="0"/>
   </w:num>
   <w:num w:numId="6" w16cid:durableId="645091761">
-    <w:abstractNumId w:val="4"/>
+    <w:abstractNumId w:val="5"/>
   </w:num>
   <w:num w:numId="7" w16cid:durableId="1775972708">
-    <w:abstractNumId w:val="5"/>
+    <w:abstractNumId w:val="6"/>
+  </w:num>
+  <w:num w:numId="8" w16cid:durableId="662896703">
+    <w:abstractNumId w:val="8"/>
+  </w:num>
+  <w:num w:numId="9" w16cid:durableId="1574312547">
+    <w:abstractNumId w:val="1"/>
   </w:num>
 </w:numbering>
 </file>
@@ -1889,6 +3341,36 @@
       </w:tblCellMar>
     </w:tblPr>
   </w:style>
+  <w:style w:type="paragraph" w:styleId="ListParagraph">
+    <w:name w:val="List Paragraph"/>
+    <w:basedOn w:val="Normal"/>
+    <w:uiPriority w:val="34"/>
+    <w:qFormat/>
+    <w:rsid w:val="00823C77"/>
+    <w:pPr>
+      <w:ind w:left="720"/>
+      <w:contextualSpacing/>
+    </w:pPr>
+  </w:style>
+  <w:style w:type="table" w:styleId="TableGrid">
+    <w:name w:val="Table Grid"/>
+    <w:basedOn w:val="TableNormal"/>
+    <w:uiPriority w:val="39"/>
+    <w:rsid w:val="00BC60AC"/>
+    <w:pPr>
+      <w:spacing w:line="240" w:lineRule="auto"/>
+    </w:pPr>
+    <w:tblPr>
+      <w:tblBorders>
+        <w:top w:val="single" w:sz="4" w:space="0" w:color="auto"/>
+        <w:left w:val="single" w:sz="4" w:space="0" w:color="auto"/>
+        <w:bottom w:val="single" w:sz="4" w:space="0" w:color="auto"/>
+        <w:right w:val="single" w:sz="4" w:space="0" w:color="auto"/>
+        <w:insideH w:val="single" w:sz="4" w:space="0" w:color="auto"/>
+        <w:insideV w:val="single" w:sz="4" w:space="0" w:color="auto"/>
+      </w:tblBorders>
+    </w:tblPr>
+  </w:style>
 </w:styles>
 </file>
 

</xml_diff>